<commit_message>
Final main views design
</commit_message>
<xml_diff>
--- a/src/docs/ficha_pago_cajas.docx
+++ b/src/docs/ficha_pago_cajas.docx
@@ -71,15 +71,7 @@
         <w:jc w:val="center"/>
       </w:pPr>
       <w:r>
-        <w:t xml:space="preserve">C.P. 20342, Aguascalientes, </w:t>
-      </w:r>
-      <w:proofErr w:type="spellStart"/>
-      <w:r>
-        <w:t>Ags</w:t>
-      </w:r>
-      <w:proofErr w:type="spellEnd"/>
-      <w:r>
-        <w:t>.</w:t>
+        <w:t>C.P. 20342, Aguascalientes, Ags.</w:t>
       </w:r>
     </w:p>
     <w:p>
@@ -270,7 +262,6 @@
               </w:rPr>
               <w:t>{</w:t>
             </w:r>
-            <w:proofErr w:type="spellStart"/>
             <w:r>
               <w:rPr>
                 <w:b/>
@@ -283,15 +274,7 @@
                 <w:b/>
                 <w:bCs/>
               </w:rPr>
-              <w:t>inea</w:t>
-            </w:r>
-            <w:proofErr w:type="spellEnd"/>
-            <w:r>
-              <w:rPr>
-                <w:b/>
-                <w:bCs/>
-              </w:rPr>
-              <w:t>}</w:t>
+              <w:t>inea}</w:t>
             </w:r>
           </w:p>
         </w:tc>
@@ -364,23 +347,7 @@
                 <w:b/>
                 <w:bCs/>
               </w:rPr>
-              <w:t>{</w:t>
-            </w:r>
-            <w:proofErr w:type="spellStart"/>
-            <w:r>
-              <w:rPr>
-                <w:b/>
-                <w:bCs/>
-              </w:rPr>
-              <w:t>iva</w:t>
-            </w:r>
-            <w:proofErr w:type="spellEnd"/>
-            <w:r>
-              <w:rPr>
-                <w:b/>
-                <w:bCs/>
-              </w:rPr>
-              <w:t>}</w:t>
+              <w:t>{iva}</w:t>
             </w:r>
           </w:p>
         </w:tc>
@@ -395,13 +362,8 @@
             <w:tcW w:w="1838" w:type="dxa"/>
           </w:tcPr>
           <w:p>
-            <w:proofErr w:type="gramStart"/>
-            <w:r>
-              <w:t>Total</w:t>
-            </w:r>
-            <w:proofErr w:type="gramEnd"/>
-            <w:r>
-              <w:t xml:space="preserve"> a pagar</w:t>
+            <w:r>
+              <w:t>Total a pagar</w:t>
             </w:r>
           </w:p>
         </w:tc>
@@ -430,13 +392,520 @@
       </w:tr>
     </w:tbl>
     <w:p/>
+    <w:p/>
+    <w:p/>
+    <w:p/>
+    <w:p/>
+    <w:p>
+      <w:pPr>
+        <w:rPr>
+          <w:i/>
+          <w:iCs/>
+          <w:sz w:val="24"/>
+          <w:szCs w:val="24"/>
+        </w:rPr>
+      </w:pPr>
+      <w:r>
+        <w:rPr>
+          <w:i/>
+          <w:iCs/>
+          <w:sz w:val="24"/>
+          <w:szCs w:val="24"/>
+        </w:rPr>
+        <w:t>Recibo original-Alumno</w:t>
+      </w:r>
+    </w:p>
+    <w:p>
+      <w:pPr>
+        <w:rPr>
+          <w:i/>
+          <w:iCs/>
+          <w:sz w:val="24"/>
+          <w:szCs w:val="24"/>
+        </w:rPr>
+      </w:pPr>
+    </w:p>
+    <w:p>
+      <w:pPr>
+        <w:pStyle w:val="Ttulo"/>
+        <w:jc w:val="center"/>
+      </w:pPr>
+      <w:r>
+        <w:rPr>
+          <w:noProof/>
+        </w:rPr>
+        <w:drawing>
+          <wp:anchor distT="0" distB="0" distL="114300" distR="114300" simplePos="0" relativeHeight="251663360" behindDoc="1" locked="0" layoutInCell="1" allowOverlap="1" wp14:anchorId="206D158F" wp14:editId="41EA52A7">
+            <wp:simplePos x="0" y="0"/>
+            <wp:positionH relativeFrom="column">
+              <wp:posOffset>5527675</wp:posOffset>
+            </wp:positionH>
+            <wp:positionV relativeFrom="paragraph">
+              <wp:posOffset>-46355</wp:posOffset>
+            </wp:positionV>
+            <wp:extent cx="888365" cy="699135"/>
+            <wp:effectExtent l="0" t="0" r="6985" b="5715"/>
+            <wp:wrapNone/>
+            <wp:docPr id="2" name="Imagen 2"/>
+            <wp:cNvGraphicFramePr>
+              <a:graphicFrameLocks xmlns:a="http://schemas.openxmlformats.org/drawingml/2006/main" noChangeAspect="1"/>
+            </wp:cNvGraphicFramePr>
+            <a:graphic xmlns:a="http://schemas.openxmlformats.org/drawingml/2006/main">
+              <a:graphicData uri="http://schemas.openxmlformats.org/drawingml/2006/picture">
+                <pic:pic xmlns:pic="http://schemas.openxmlformats.org/drawingml/2006/picture">
+                  <pic:nvPicPr>
+                    <pic:cNvPr id="0" name="Picture 4"/>
+                    <pic:cNvPicPr>
+                      <a:picLocks noChangeAspect="1" noChangeArrowheads="1"/>
+                    </pic:cNvPicPr>
+                  </pic:nvPicPr>
+                  <pic:blipFill>
+                    <a:blip r:embed="rId8">
+                      <a:extLst>
+                        <a:ext uri="{28A0092B-C50C-407E-A947-70E740481C1C}">
+                          <a14:useLocalDpi xmlns:a14="http://schemas.microsoft.com/office/drawing/2010/main" val="0"/>
+                        </a:ext>
+                      </a:extLst>
+                    </a:blip>
+                    <a:srcRect/>
+                    <a:stretch>
+                      <a:fillRect/>
+                    </a:stretch>
+                  </pic:blipFill>
+                  <pic:spPr bwMode="auto">
+                    <a:xfrm>
+                      <a:off x="0" y="0"/>
+                      <a:ext cx="888365" cy="699135"/>
+                    </a:xfrm>
+                    <a:prstGeom prst="rect">
+                      <a:avLst/>
+                    </a:prstGeom>
+                    <a:noFill/>
+                  </pic:spPr>
+                </pic:pic>
+              </a:graphicData>
+            </a:graphic>
+            <wp14:sizeRelH relativeFrom="page">
+              <wp14:pctWidth>0</wp14:pctWidth>
+            </wp14:sizeRelH>
+            <wp14:sizeRelV relativeFrom="page">
+              <wp14:pctHeight>0</wp14:pctHeight>
+            </wp14:sizeRelV>
+          </wp:anchor>
+        </w:drawing>
+      </w:r>
+      <w:r>
+        <w:rPr>
+          <w:noProof/>
+        </w:rPr>
+        <w:drawing>
+          <wp:anchor distT="0" distB="0" distL="114300" distR="114300" simplePos="0" relativeHeight="251664384" behindDoc="1" locked="0" layoutInCell="1" allowOverlap="1" wp14:anchorId="13E0C99F" wp14:editId="5ACC3300">
+            <wp:simplePos x="0" y="0"/>
+            <wp:positionH relativeFrom="column">
+              <wp:posOffset>-603885</wp:posOffset>
+            </wp:positionH>
+            <wp:positionV relativeFrom="paragraph">
+              <wp:posOffset>-84455</wp:posOffset>
+            </wp:positionV>
+            <wp:extent cx="1295400" cy="668655"/>
+            <wp:effectExtent l="0" t="0" r="0" b="0"/>
+            <wp:wrapNone/>
+            <wp:docPr id="1" name="Imagen 1"/>
+            <wp:cNvGraphicFramePr>
+              <a:graphicFrameLocks xmlns:a="http://schemas.openxmlformats.org/drawingml/2006/main" noChangeAspect="1"/>
+            </wp:cNvGraphicFramePr>
+            <a:graphic xmlns:a="http://schemas.openxmlformats.org/drawingml/2006/main">
+              <a:graphicData uri="http://schemas.openxmlformats.org/drawingml/2006/picture">
+                <pic:pic xmlns:pic="http://schemas.openxmlformats.org/drawingml/2006/picture">
+                  <pic:nvPicPr>
+                    <pic:cNvPr id="0" name="Picture 5"/>
+                    <pic:cNvPicPr>
+                      <a:picLocks noChangeAspect="1" noChangeArrowheads="1"/>
+                    </pic:cNvPicPr>
+                  </pic:nvPicPr>
+                  <pic:blipFill>
+                    <a:blip r:embed="rId9">
+                      <a:extLst>
+                        <a:ext uri="{28A0092B-C50C-407E-A947-70E740481C1C}">
+                          <a14:useLocalDpi xmlns:a14="http://schemas.microsoft.com/office/drawing/2010/main" val="0"/>
+                        </a:ext>
+                      </a:extLst>
+                    </a:blip>
+                    <a:srcRect/>
+                    <a:stretch>
+                      <a:fillRect/>
+                    </a:stretch>
+                  </pic:blipFill>
+                  <pic:spPr bwMode="auto">
+                    <a:xfrm>
+                      <a:off x="0" y="0"/>
+                      <a:ext cx="1295400" cy="668655"/>
+                    </a:xfrm>
+                    <a:prstGeom prst="rect">
+                      <a:avLst/>
+                    </a:prstGeom>
+                    <a:noFill/>
+                  </pic:spPr>
+                </pic:pic>
+              </a:graphicData>
+            </a:graphic>
+            <wp14:sizeRelH relativeFrom="page">
+              <wp14:pctWidth>0</wp14:pctWidth>
+            </wp14:sizeRelH>
+            <wp14:sizeRelV relativeFrom="page">
+              <wp14:pctHeight>0</wp14:pctHeight>
+            </wp14:sizeRelV>
+          </wp:anchor>
+        </w:drawing>
+      </w:r>
+      <w:r>
+        <w:rPr>
+          <w:b/>
+          <w:bCs/>
+          <w:sz w:val="36"/>
+          <w:szCs w:val="40"/>
+        </w:rPr>
+        <w:t>RECIBO DE SERVICIOS</w:t>
+      </w:r>
+    </w:p>
+    <w:p>
+      <w:pPr>
+        <w:spacing w:after="0" w:line="240" w:lineRule="auto"/>
+        <w:jc w:val="center"/>
+      </w:pPr>
+      <w:r>
+        <w:t>Calle Paseo San Gerardo 207, San Gerardo</w:t>
+      </w:r>
+    </w:p>
+    <w:p>
+      <w:pPr>
+        <w:spacing w:after="0" w:line="240" w:lineRule="auto"/>
+        <w:jc w:val="center"/>
+      </w:pPr>
+      <w:r>
+        <w:t>C.P. 20342, Aguascalientes, Ags.</w:t>
+      </w:r>
+    </w:p>
+    <w:p>
+      <w:pPr>
+        <w:spacing w:after="0" w:line="240" w:lineRule="auto"/>
+        <w:jc w:val="center"/>
+      </w:pPr>
+      <w:r>
+        <w:t>Tel.: (449) 442 1400</w:t>
+      </w:r>
+      <w:r>
+        <w:tab/>
+        <w:t>R.F.C. UPA020812HT3</w:t>
+      </w:r>
+    </w:p>
+    <w:p>
+      <w:pPr>
+        <w:spacing w:after="0" w:line="240" w:lineRule="auto"/>
+        <w:jc w:val="center"/>
+      </w:pPr>
+      <w:r>
+        <w:t>Régimen Fiscal: Persona moral con Fines no Lucrativos</w:t>
+      </w:r>
+    </w:p>
+    <w:p>
+      <w:pPr>
+        <w:spacing w:after="0" w:line="240" w:lineRule="auto"/>
+      </w:pPr>
+    </w:p>
+    <w:tbl>
+      <w:tblPr>
+        <w:tblStyle w:val="Tablanormal3"/>
+        <w:tblW w:w="0" w:type="auto"/>
+        <w:tblLook w:val="04A0" w:firstRow="1" w:lastRow="0" w:firstColumn="1" w:lastColumn="0" w:noHBand="0" w:noVBand="1"/>
+      </w:tblPr>
+      <w:tblGrid>
+        <w:gridCol w:w="1838"/>
+        <w:gridCol w:w="3495"/>
+        <w:gridCol w:w="1041"/>
+        <w:gridCol w:w="2454"/>
+      </w:tblGrid>
+      <w:tr>
+        <w:trPr>
+          <w:cnfStyle w:val="100000000000" w:firstRow="1" w:lastRow="0" w:firstColumn="0" w:lastColumn="0" w:oddVBand="0" w:evenVBand="0" w:oddHBand="0" w:evenHBand="0" w:firstRowFirstColumn="0" w:firstRowLastColumn="0" w:lastRowFirstColumn="0" w:lastRowLastColumn="0"/>
+        </w:trPr>
+        <w:tc>
+          <w:tcPr>
+            <w:cnfStyle w:val="001000000100" w:firstRow="0" w:lastRow="0" w:firstColumn="1" w:lastColumn="0" w:oddVBand="0" w:evenVBand="0" w:oddHBand="0" w:evenHBand="0" w:firstRowFirstColumn="1" w:firstRowLastColumn="0" w:lastRowFirstColumn="0" w:lastRowLastColumn="0"/>
+            <w:tcW w:w="1838" w:type="dxa"/>
+          </w:tcPr>
+          <w:p>
+            <w:r>
+              <w:t>Concepto</w:t>
+            </w:r>
+          </w:p>
+        </w:tc>
+        <w:tc>
+          <w:tcPr>
+            <w:tcW w:w="3495" w:type="dxa"/>
+          </w:tcPr>
+          <w:p>
+            <w:pPr>
+              <w:cnfStyle w:val="100000000000" w:firstRow="1" w:lastRow="0" w:firstColumn="0" w:lastColumn="0" w:oddVBand="0" w:evenVBand="0" w:oddHBand="0" w:evenHBand="0" w:firstRowFirstColumn="0" w:firstRowLastColumn="0" w:lastRowFirstColumn="0" w:lastRowLastColumn="0"/>
+            </w:pPr>
+            <w:r>
+              <w:rPr>
+                <w:b w:val="0"/>
+                <w:bCs w:val="0"/>
+              </w:rPr>
+              <w:t>Renta de zona empresarial Coworking</w:t>
+            </w:r>
+          </w:p>
+        </w:tc>
+        <w:tc>
+          <w:tcPr>
+            <w:tcW w:w="1041" w:type="dxa"/>
+          </w:tcPr>
+          <w:p>
+            <w:pPr>
+              <w:cnfStyle w:val="100000000000" w:firstRow="1" w:lastRow="0" w:firstColumn="0" w:lastColumn="0" w:oddVBand="0" w:evenVBand="0" w:oddHBand="0" w:evenHBand="0" w:firstRowFirstColumn="0" w:firstRowLastColumn="0" w:lastRowFirstColumn="0" w:lastRowLastColumn="0"/>
+            </w:pPr>
+            <w:r>
+              <w:t>Fecha</w:t>
+            </w:r>
+          </w:p>
+        </w:tc>
+        <w:tc>
+          <w:tcPr>
+            <w:tcW w:w="2454" w:type="dxa"/>
+          </w:tcPr>
+          <w:p>
+            <w:pPr>
+              <w:cnfStyle w:val="100000000000" w:firstRow="1" w:lastRow="0" w:firstColumn="0" w:lastColumn="0" w:oddVBand="0" w:evenVBand="0" w:oddHBand="0" w:evenHBand="0" w:firstRowFirstColumn="0" w:firstRowLastColumn="0" w:lastRowFirstColumn="0" w:lastRowLastColumn="0"/>
+            </w:pPr>
+            <w:r>
+              <w:t>{</w:t>
+            </w:r>
+            <w:r>
+              <w:rPr>
+                <w:caps w:val="0"/>
+              </w:rPr>
+              <w:t>fecha}</w:t>
+            </w:r>
+          </w:p>
+        </w:tc>
+      </w:tr>
+      <w:tr>
+        <w:trPr>
+          <w:cnfStyle w:val="000000100000" w:firstRow="0" w:lastRow="0" w:firstColumn="0" w:lastColumn="0" w:oddVBand="0" w:evenVBand="0" w:oddHBand="1" w:evenHBand="0" w:firstRowFirstColumn="0" w:firstRowLastColumn="0" w:lastRowFirstColumn="0" w:lastRowLastColumn="0"/>
+        </w:trPr>
+        <w:tc>
+          <w:tcPr>
+            <w:cnfStyle w:val="001000000000" w:firstRow="0" w:lastRow="0" w:firstColumn="1" w:lastColumn="0" w:oddVBand="0" w:evenVBand="0" w:oddHBand="0" w:evenHBand="0" w:firstRowFirstColumn="0" w:firstRowLastColumn="0" w:lastRowFirstColumn="0" w:lastRowLastColumn="0"/>
+            <w:tcW w:w="1838" w:type="dxa"/>
+          </w:tcPr>
+          <w:p>
+            <w:r>
+              <w:t>Nombre</w:t>
+            </w:r>
+          </w:p>
+        </w:tc>
+        <w:tc>
+          <w:tcPr>
+            <w:tcW w:w="6990" w:type="dxa"/>
+            <w:gridSpan w:val="3"/>
+          </w:tcPr>
+          <w:p>
+            <w:pPr>
+              <w:cnfStyle w:val="000000100000" w:firstRow="0" w:lastRow="0" w:firstColumn="0" w:lastColumn="0" w:oddVBand="0" w:evenVBand="0" w:oddHBand="1" w:evenHBand="0" w:firstRowFirstColumn="0" w:firstRowLastColumn="0" w:lastRowFirstColumn="0" w:lastRowLastColumn="0"/>
+              <w:rPr>
+                <w:b/>
+                <w:bCs/>
+              </w:rPr>
+            </w:pPr>
+            <w:r>
+              <w:rPr>
+                <w:b/>
+                <w:bCs/>
+              </w:rPr>
+              <w:t>{nombre}</w:t>
+            </w:r>
+          </w:p>
+        </w:tc>
+      </w:tr>
+      <w:tr>
+        <w:tc>
+          <w:tcPr>
+            <w:cnfStyle w:val="001000000000" w:firstRow="0" w:lastRow="0" w:firstColumn="1" w:lastColumn="0" w:oddVBand="0" w:evenVBand="0" w:oddHBand="0" w:evenHBand="0" w:firstRowFirstColumn="0" w:firstRowLastColumn="0" w:lastRowFirstColumn="0" w:lastRowLastColumn="0"/>
+            <w:tcW w:w="1838" w:type="dxa"/>
+          </w:tcPr>
+          <w:p>
+            <w:r>
+              <w:t xml:space="preserve">Línea </w:t>
+            </w:r>
+          </w:p>
+        </w:tc>
+        <w:tc>
+          <w:tcPr>
+            <w:tcW w:w="6990" w:type="dxa"/>
+            <w:gridSpan w:val="3"/>
+          </w:tcPr>
+          <w:p>
+            <w:pPr>
+              <w:cnfStyle w:val="000000000000" w:firstRow="0" w:lastRow="0" w:firstColumn="0" w:lastColumn="0" w:oddVBand="0" w:evenVBand="0" w:oddHBand="0" w:evenHBand="0" w:firstRowFirstColumn="0" w:firstRowLastColumn="0" w:lastRowFirstColumn="0" w:lastRowLastColumn="0"/>
+              <w:rPr>
+                <w:b/>
+                <w:bCs/>
+              </w:rPr>
+            </w:pPr>
+            <w:r>
+              <w:rPr>
+                <w:b/>
+                <w:bCs/>
+              </w:rPr>
+              <w:t>{linea}</w:t>
+            </w:r>
+          </w:p>
+        </w:tc>
+      </w:tr>
+      <w:tr>
+        <w:trPr>
+          <w:cnfStyle w:val="000000100000" w:firstRow="0" w:lastRow="0" w:firstColumn="0" w:lastColumn="0" w:oddVBand="0" w:evenVBand="0" w:oddHBand="1" w:evenHBand="0" w:firstRowFirstColumn="0" w:firstRowLastColumn="0" w:lastRowFirstColumn="0" w:lastRowLastColumn="0"/>
+        </w:trPr>
+        <w:tc>
+          <w:tcPr>
+            <w:cnfStyle w:val="001000000000" w:firstRow="0" w:lastRow="0" w:firstColumn="1" w:lastColumn="0" w:oddVBand="0" w:evenVBand="0" w:oddHBand="0" w:evenHBand="0" w:firstRowFirstColumn="0" w:firstRowLastColumn="0" w:lastRowFirstColumn="0" w:lastRowLastColumn="0"/>
+            <w:tcW w:w="1838" w:type="dxa"/>
+          </w:tcPr>
+          <w:p>
+            <w:r>
+              <w:t>Subtotal</w:t>
+            </w:r>
+          </w:p>
+        </w:tc>
+        <w:tc>
+          <w:tcPr>
+            <w:tcW w:w="6990" w:type="dxa"/>
+            <w:gridSpan w:val="3"/>
+          </w:tcPr>
+          <w:p>
+            <w:pPr>
+              <w:cnfStyle w:val="000000100000" w:firstRow="0" w:lastRow="0" w:firstColumn="0" w:lastColumn="0" w:oddVBand="0" w:evenVBand="0" w:oddHBand="1" w:evenHBand="0" w:firstRowFirstColumn="0" w:firstRowLastColumn="0" w:lastRowFirstColumn="0" w:lastRowLastColumn="0"/>
+              <w:rPr>
+                <w:b/>
+                <w:bCs/>
+              </w:rPr>
+            </w:pPr>
+            <w:r>
+              <w:rPr>
+                <w:b/>
+                <w:bCs/>
+              </w:rPr>
+              <w:t>{subtotal}</w:t>
+            </w:r>
+          </w:p>
+        </w:tc>
+      </w:tr>
+      <w:tr>
+        <w:tc>
+          <w:tcPr>
+            <w:cnfStyle w:val="001000000000" w:firstRow="0" w:lastRow="0" w:firstColumn="1" w:lastColumn="0" w:oddVBand="0" w:evenVBand="0" w:oddHBand="0" w:evenHBand="0" w:firstRowFirstColumn="0" w:firstRowLastColumn="0" w:lastRowFirstColumn="0" w:lastRowLastColumn="0"/>
+            <w:tcW w:w="1838" w:type="dxa"/>
+          </w:tcPr>
+          <w:p>
+            <w:r>
+              <w:t>IVA</w:t>
+            </w:r>
+          </w:p>
+        </w:tc>
+        <w:tc>
+          <w:tcPr>
+            <w:tcW w:w="6990" w:type="dxa"/>
+            <w:gridSpan w:val="3"/>
+          </w:tcPr>
+          <w:p>
+            <w:pPr>
+              <w:cnfStyle w:val="000000000000" w:firstRow="0" w:lastRow="0" w:firstColumn="0" w:lastColumn="0" w:oddVBand="0" w:evenVBand="0" w:oddHBand="0" w:evenHBand="0" w:firstRowFirstColumn="0" w:firstRowLastColumn="0" w:lastRowFirstColumn="0" w:lastRowLastColumn="0"/>
+              <w:rPr>
+                <w:b/>
+                <w:bCs/>
+              </w:rPr>
+            </w:pPr>
+            <w:r>
+              <w:rPr>
+                <w:b/>
+                <w:bCs/>
+              </w:rPr>
+              <w:t>{iva}</w:t>
+            </w:r>
+          </w:p>
+        </w:tc>
+      </w:tr>
+      <w:tr>
+        <w:trPr>
+          <w:cnfStyle w:val="000000100000" w:firstRow="0" w:lastRow="0" w:firstColumn="0" w:lastColumn="0" w:oddVBand="0" w:evenVBand="0" w:oddHBand="1" w:evenHBand="0" w:firstRowFirstColumn="0" w:firstRowLastColumn="0" w:lastRowFirstColumn="0" w:lastRowLastColumn="0"/>
+        </w:trPr>
+        <w:tc>
+          <w:tcPr>
+            <w:cnfStyle w:val="001000000000" w:firstRow="0" w:lastRow="0" w:firstColumn="1" w:lastColumn="0" w:oddVBand="0" w:evenVBand="0" w:oddHBand="0" w:evenHBand="0" w:firstRowFirstColumn="0" w:firstRowLastColumn="0" w:lastRowFirstColumn="0" w:lastRowLastColumn="0"/>
+            <w:tcW w:w="1838" w:type="dxa"/>
+          </w:tcPr>
+          <w:p>
+            <w:r>
+              <w:t>Total a pagar</w:t>
+            </w:r>
+          </w:p>
+        </w:tc>
+        <w:tc>
+          <w:tcPr>
+            <w:tcW w:w="6990" w:type="dxa"/>
+            <w:gridSpan w:val="3"/>
+          </w:tcPr>
+          <w:p>
+            <w:pPr>
+              <w:cnfStyle w:val="000000100000" w:firstRow="0" w:lastRow="0" w:firstColumn="0" w:lastColumn="0" w:oddVBand="0" w:evenVBand="0" w:oddHBand="1" w:evenHBand="0" w:firstRowFirstColumn="0" w:firstRowLastColumn="0" w:lastRowFirstColumn="0" w:lastRowLastColumn="0"/>
+              <w:rPr>
+                <w:b/>
+                <w:bCs/>
+              </w:rPr>
+            </w:pPr>
+            <w:r>
+              <w:rPr>
+                <w:b/>
+                <w:bCs/>
+              </w:rPr>
+              <w:t>{total}</w:t>
+            </w:r>
+          </w:p>
+        </w:tc>
+      </w:tr>
+    </w:tbl>
+    <w:p/>
+    <w:p/>
+    <w:p/>
+    <w:p/>
+    <w:p/>
+    <w:p>
+      <w:pPr>
+        <w:rPr>
+          <w:i/>
+          <w:iCs/>
+          <w:sz w:val="24"/>
+          <w:szCs w:val="24"/>
+        </w:rPr>
+      </w:pPr>
+      <w:r>
+        <w:rPr>
+          <w:i/>
+          <w:iCs/>
+          <w:sz w:val="24"/>
+          <w:szCs w:val="24"/>
+        </w:rPr>
+        <w:t>Recibo copia-Educación Continua</w:t>
+      </w:r>
+    </w:p>
     <w:sectPr>
-      <w:headerReference w:type="even" r:id="rId8"/>
-      <w:headerReference w:type="default" r:id="rId9"/>
-      <w:footerReference w:type="even" r:id="rId10"/>
-      <w:footerReference w:type="default" r:id="rId11"/>
-      <w:headerReference w:type="first" r:id="rId12"/>
-      <w:footerReference w:type="first" r:id="rId13"/>
+      <w:headerReference w:type="even" r:id="rId10"/>
+      <w:headerReference w:type="default" r:id="rId11"/>
+      <w:footerReference w:type="even" r:id="rId12"/>
+      <w:footerReference w:type="default" r:id="rId13"/>
+      <w:headerReference w:type="first" r:id="rId14"/>
+      <w:footerReference w:type="first" r:id="rId15"/>
       <w:pgSz w:w="12240" w:h="15840"/>
       <w:pgMar w:top="284" w:right="1701" w:bottom="1417" w:left="1701" w:header="708" w:footer="708" w:gutter="0"/>
       <w:cols w:space="708"/>

</xml_diff>